<commit_message>
FJLT 2 report part done
</commit_message>
<xml_diff>
--- a/2 - Inception Report/Inception Report.docx
+++ b/2 - Inception Report/Inception Report.docx
@@ -1,6 +1,6 @@
 
 <file path=word/document.xml><?xml version="1.0" encoding="utf-8"?>
-<w:document xmlns:wpc="http://schemas.microsoft.com/office/word/2010/wordprocessingCanvas" xmlns:cx="http://schemas.microsoft.com/office/drawing/2014/chartex" xmlns:cx1="http://schemas.microsoft.com/office/drawing/2015/9/8/chartex" xmlns:cx2="http://schemas.microsoft.com/office/drawing/2015/10/21/chartex" xmlns:cx3="http://schemas.microsoft.com/office/drawing/2016/5/9/chartex" xmlns:cx4="http://schemas.microsoft.com/office/drawing/2016/5/10/chartex" xmlns:cx5="http://schemas.microsoft.com/office/drawing/2016/5/11/chartex" xmlns:cx6="http://schemas.microsoft.com/office/drawing/2016/5/12/chartex" xmlns:cx7="http://schemas.microsoft.com/office/drawing/2016/5/13/chartex" xmlns:cx8="http://schemas.microsoft.com/office/drawing/2016/5/14/chartex" xmlns:mc="http://schemas.openxmlformats.org/markup-compatibility/2006" xmlns:aink="http://schemas.microsoft.com/office/drawing/2016/ink" xmlns:am3d="http://schemas.microsoft.com/office/drawing/2017/model3d" xmlns:o="urn:schemas-microsoft-com:office:office" xmlns:r="http://schemas.openxmlformats.org/officeDocument/2006/relationships" xmlns:m="http://schemas.openxmlformats.org/officeDocument/2006/math" xmlns:v="urn:schemas-microsoft-com:vml" xmlns:wp14="http://schemas.microsoft.com/office/word/2010/wordprocessingDrawing" xmlns:wp="http://schemas.openxmlformats.org/drawingml/2006/wordprocessingDrawing" xmlns:w10="urn:schemas-microsoft-com:office:word" xmlns:w="http://schemas.openxmlformats.org/wordprocessingml/2006/main" xmlns:w14="http://schemas.microsoft.com/office/word/2010/wordml" xmlns:w15="http://schemas.microsoft.com/office/word/2012/wordml" xmlns:w16se="http://schemas.microsoft.com/office/word/2015/wordml/symex" xmlns:wpg="http://schemas.microsoft.com/office/word/2010/wordprocessingGroup" xmlns:wpi="http://schemas.microsoft.com/office/word/2010/wordprocessingInk" xmlns:wne="http://schemas.microsoft.com/office/word/2006/wordml" xmlns:wps="http://schemas.microsoft.com/office/word/2010/wordprocessingShape" mc:Ignorable="w14 w15 w16se wp14">
+<w:document xmlns:wpc="http://schemas.microsoft.com/office/word/2010/wordprocessingCanvas" xmlns:cx="http://schemas.microsoft.com/office/drawing/2014/chartex" xmlns:cx1="http://schemas.microsoft.com/office/drawing/2015/9/8/chartex" xmlns:cx2="http://schemas.microsoft.com/office/drawing/2015/10/21/chartex" xmlns:cx3="http://schemas.microsoft.com/office/drawing/2016/5/9/chartex" xmlns:cx4="http://schemas.microsoft.com/office/drawing/2016/5/10/chartex" xmlns:cx5="http://schemas.microsoft.com/office/drawing/2016/5/11/chartex" xmlns:cx6="http://schemas.microsoft.com/office/drawing/2016/5/12/chartex" xmlns:cx7="http://schemas.microsoft.com/office/drawing/2016/5/13/chartex" xmlns:cx8="http://schemas.microsoft.com/office/drawing/2016/5/14/chartex" xmlns:mc="http://schemas.openxmlformats.org/markup-compatibility/2006" xmlns:aink="http://schemas.microsoft.com/office/drawing/2016/ink" xmlns:am3d="http://schemas.microsoft.com/office/drawing/2017/model3d" xmlns:o="urn:schemas-microsoft-com:office:office" xmlns:r="http://schemas.openxmlformats.org/officeDocument/2006/relationships" xmlns:m="http://schemas.openxmlformats.org/officeDocument/2006/math" xmlns:v="urn:schemas-microsoft-com:vml" xmlns:wp14="http://schemas.microsoft.com/office/word/2010/wordprocessingDrawing" xmlns:wp="http://schemas.openxmlformats.org/drawingml/2006/wordprocessingDrawing" xmlns:w10="urn:schemas-microsoft-com:office:word" xmlns:w="http://schemas.openxmlformats.org/wordprocessingml/2006/main" xmlns:w14="http://schemas.microsoft.com/office/word/2010/wordml" xmlns:w15="http://schemas.microsoft.com/office/word/2012/wordml" xmlns:w16cid="http://schemas.microsoft.com/office/word/2016/wordml/cid" xmlns:w16se="http://schemas.microsoft.com/office/word/2015/wordml/symex" xmlns:wpg="http://schemas.microsoft.com/office/word/2010/wordprocessingGroup" xmlns:wpi="http://schemas.microsoft.com/office/word/2010/wordprocessingInk" xmlns:wne="http://schemas.microsoft.com/office/word/2006/wordml" xmlns:wps="http://schemas.microsoft.com/office/word/2010/wordprocessingShape" mc:Ignorable="w14 w15 w16se w16cid wp14">
   <w:body>
     <w:p>
       <w:pPr>
@@ -43,16 +43,7 @@
     </w:p>
     <w:p>
       <w:r>
-        <w:t>Big data are data sets which are so large or complex that traditional data process</w:t>
-      </w:r>
-      <w:r>
-        <w:t>ing or learning applications will lead to a poor performance</w:t>
-      </w:r>
-      <w:r>
-        <w:t>. Some challenges include capturing data, data storage, data analysis, search, sharing, transfer, visualization, querying, updating, etc. Big data causes computational difficulties and intrinsic statistical difficulties due to the data set being of large dimensions. This can cause overfitting, false structures, data isolation, etc. As data grows day by day, exploring different ways of dimension reduction is essential.</w:t>
-      </w:r>
-      <w:r>
-        <w:t xml:space="preserve"> The aim of my project will be to implement few generic/global fast projections that will reduce the dimensionality of a data set. Thus</w:t>
+        <w:t>Big data are data sets which are so large or complex that traditional data processing or learning applications will lead to a poor performance. Some challenges include capturing data, data storage, data analysis, search, sharing, transfer, visualization, querying, updating, etc. Big data causes computational difficulties and intrinsic statistical difficulties due to the data set being of large dimensions. This can cause overfitting, false structures, data isolation, etc. As data grows day by day, exploring different ways of dimension reduction is essential. The aim of my project will be to implement few generic/global fast projections that will reduce the dimensionality of a data set. Thus</w:t>
       </w:r>
       <w:r>
         <w:t xml:space="preserve">, </w:t>
@@ -268,10 +259,26 @@
       <w:r>
         <w:t>Insufficient knowledge to understand areas in research papers</w:t>
       </w:r>
-    </w:p>
-    <w:p>
-      <w:r>
-        <w:t>Extensions:</w:t>
+      <w:bookmarkStart w:id="0" w:name="_GoBack"/>
+      <w:bookmarkEnd w:id="0"/>
+    </w:p>
+    <w:p>
+      <w:pPr>
+        <w:rPr>
+          <w:b/>
+          <w:bCs/>
+          <w:u w:val="single"/>
+        </w:rPr>
+      </w:pPr>
+      <w:r>
+        <w:rPr>
+          <w:b/>
+          <w:bCs/>
+          <w:sz w:val="28"/>
+          <w:szCs w:val="28"/>
+          <w:u w:val="single"/>
+        </w:rPr>
+        <w:t>Summary of Risks</w:t>
       </w:r>
     </w:p>
     <w:p>
@@ -283,83 +290,7 @@
         </w:numPr>
       </w:pPr>
       <w:r>
-        <w:t>Lack of having a clear idea on the end goal</w:t>
-      </w:r>
-    </w:p>
-    <w:p/>
-    <w:p>
-      <w:pPr>
-        <w:rPr>
-          <w:b/>
-          <w:bCs/>
-          <w:u w:val="single"/>
-        </w:rPr>
-      </w:pPr>
-      <w:r>
-        <w:rPr>
-          <w:b/>
-          <w:bCs/>
-          <w:sz w:val="28"/>
-          <w:szCs w:val="28"/>
-          <w:u w:val="single"/>
-        </w:rPr>
-        <w:t>Summary of Risks</w:t>
-      </w:r>
-    </w:p>
-    <w:p>
-      <w:pPr>
-        <w:pStyle w:val="ListParagraph"/>
-        <w:numPr>
-          <w:ilvl w:val="0"/>
-          <w:numId w:val="1"/>
-        </w:numPr>
-      </w:pPr>
-      <w:r>
         <w:t>Lack of understanding the mathematics behind the implementation</w:t>
-      </w:r>
-    </w:p>
-    <w:p>
-      <w:pPr>
-        <w:pStyle w:val="ListParagraph"/>
-        <w:numPr>
-          <w:ilvl w:val="0"/>
-          <w:numId w:val="1"/>
-        </w:numPr>
-      </w:pPr>
-      <w:r>
-        <w:t>Lack of resources to implement projections</w:t>
-      </w:r>
-    </w:p>
-    <w:p>
-      <w:pPr>
-        <w:pStyle w:val="ListParagraph"/>
-        <w:numPr>
-          <w:ilvl w:val="0"/>
-          <w:numId w:val="1"/>
-        </w:numPr>
-      </w:pPr>
-      <w:r>
-        <w:t>Unforeseen circumstances (ex: Health issues, technical functionality</w:t>
-      </w:r>
-      <w:r>
-        <w:t>, loss of progress</w:t>
-      </w:r>
-      <w:bookmarkStart w:id="0" w:name="_GoBack"/>
-      <w:bookmarkEnd w:id="0"/>
-      <w:r>
-        <w:t>)</w:t>
-      </w:r>
-    </w:p>
-    <w:p>
-      <w:pPr>
-        <w:pStyle w:val="ListParagraph"/>
-        <w:numPr>
-          <w:ilvl w:val="0"/>
-          <w:numId w:val="1"/>
-        </w:numPr>
-      </w:pPr>
-      <w:r>
-        <w:t>Supervisor becomes unavailable</w:t>
       </w:r>
     </w:p>
     <w:sectPr>
@@ -373,7 +304,7 @@
 </file>
 
 <file path=word/numbering.xml><?xml version="1.0" encoding="utf-8"?>
-<w:numbering xmlns:wpc="http://schemas.microsoft.com/office/word/2010/wordprocessingCanvas" xmlns:cx="http://schemas.microsoft.com/office/drawing/2014/chartex" xmlns:cx1="http://schemas.microsoft.com/office/drawing/2015/9/8/chartex" xmlns:cx2="http://schemas.microsoft.com/office/drawing/2015/10/21/chartex" xmlns:cx3="http://schemas.microsoft.com/office/drawing/2016/5/9/chartex" xmlns:cx4="http://schemas.microsoft.com/office/drawing/2016/5/10/chartex" xmlns:cx5="http://schemas.microsoft.com/office/drawing/2016/5/11/chartex" xmlns:cx6="http://schemas.microsoft.com/office/drawing/2016/5/12/chartex" xmlns:cx7="http://schemas.microsoft.com/office/drawing/2016/5/13/chartex" xmlns:cx8="http://schemas.microsoft.com/office/drawing/2016/5/14/chartex" xmlns:mc="http://schemas.openxmlformats.org/markup-compatibility/2006" xmlns:aink="http://schemas.microsoft.com/office/drawing/2016/ink" xmlns:am3d="http://schemas.microsoft.com/office/drawing/2017/model3d" xmlns:o="urn:schemas-microsoft-com:office:office" xmlns:r="http://schemas.openxmlformats.org/officeDocument/2006/relationships" xmlns:m="http://schemas.openxmlformats.org/officeDocument/2006/math" xmlns:v="urn:schemas-microsoft-com:vml" xmlns:wp14="http://schemas.microsoft.com/office/word/2010/wordprocessingDrawing" xmlns:wp="http://schemas.openxmlformats.org/drawingml/2006/wordprocessingDrawing" xmlns:w10="urn:schemas-microsoft-com:office:word" xmlns:w="http://schemas.openxmlformats.org/wordprocessingml/2006/main" xmlns:w14="http://schemas.microsoft.com/office/word/2010/wordml" xmlns:w15="http://schemas.microsoft.com/office/word/2012/wordml" xmlns:w16se="http://schemas.microsoft.com/office/word/2015/wordml/symex" xmlns:wpg="http://schemas.microsoft.com/office/word/2010/wordprocessingGroup" xmlns:wpi="http://schemas.microsoft.com/office/word/2010/wordprocessingInk" xmlns:wne="http://schemas.microsoft.com/office/word/2006/wordml" xmlns:wps="http://schemas.microsoft.com/office/word/2010/wordprocessingShape" mc:Ignorable="w14 w15 w16se wp14">
+<w:numbering xmlns:wpc="http://schemas.microsoft.com/office/word/2010/wordprocessingCanvas" xmlns:cx="http://schemas.microsoft.com/office/drawing/2014/chartex" xmlns:cx1="http://schemas.microsoft.com/office/drawing/2015/9/8/chartex" xmlns:cx2="http://schemas.microsoft.com/office/drawing/2015/10/21/chartex" xmlns:cx3="http://schemas.microsoft.com/office/drawing/2016/5/9/chartex" xmlns:cx4="http://schemas.microsoft.com/office/drawing/2016/5/10/chartex" xmlns:cx5="http://schemas.microsoft.com/office/drawing/2016/5/11/chartex" xmlns:cx6="http://schemas.microsoft.com/office/drawing/2016/5/12/chartex" xmlns:cx7="http://schemas.microsoft.com/office/drawing/2016/5/13/chartex" xmlns:cx8="http://schemas.microsoft.com/office/drawing/2016/5/14/chartex" xmlns:mc="http://schemas.openxmlformats.org/markup-compatibility/2006" xmlns:aink="http://schemas.microsoft.com/office/drawing/2016/ink" xmlns:am3d="http://schemas.microsoft.com/office/drawing/2017/model3d" xmlns:o="urn:schemas-microsoft-com:office:office" xmlns:r="http://schemas.openxmlformats.org/officeDocument/2006/relationships" xmlns:m="http://schemas.openxmlformats.org/officeDocument/2006/math" xmlns:v="urn:schemas-microsoft-com:vml" xmlns:wp14="http://schemas.microsoft.com/office/word/2010/wordprocessingDrawing" xmlns:wp="http://schemas.openxmlformats.org/drawingml/2006/wordprocessingDrawing" xmlns:w10="urn:schemas-microsoft-com:office:word" xmlns:w="http://schemas.openxmlformats.org/wordprocessingml/2006/main" xmlns:w14="http://schemas.microsoft.com/office/word/2010/wordml" xmlns:w15="http://schemas.microsoft.com/office/word/2012/wordml" xmlns:w16cid="http://schemas.microsoft.com/office/word/2016/wordml/cid" xmlns:w16se="http://schemas.microsoft.com/office/word/2015/wordml/symex" xmlns:wpg="http://schemas.microsoft.com/office/word/2010/wordprocessingGroup" xmlns:wpi="http://schemas.microsoft.com/office/word/2010/wordprocessingInk" xmlns:wne="http://schemas.microsoft.com/office/word/2006/wordml" xmlns:wps="http://schemas.microsoft.com/office/word/2010/wordprocessingShape" mc:Ignorable="w14 w15 w16se w16cid wp14">
   <w:abstractNum w:abstractNumId="0" w15:restartNumberingAfterBreak="0">
     <w:nsid w:val="5F6B4D56"/>
     <w:multiLevelType w:val="hybridMultilevel"/>
@@ -493,7 +424,7 @@
 </file>
 
 <file path=word/styles.xml><?xml version="1.0" encoding="utf-8"?>
-<w:styles xmlns:mc="http://schemas.openxmlformats.org/markup-compatibility/2006" xmlns:r="http://schemas.openxmlformats.org/officeDocument/2006/relationships" xmlns:w="http://schemas.openxmlformats.org/wordprocessingml/2006/main" xmlns:w14="http://schemas.microsoft.com/office/word/2010/wordml" xmlns:w15="http://schemas.microsoft.com/office/word/2012/wordml" xmlns:w16se="http://schemas.microsoft.com/office/word/2015/wordml/symex" mc:Ignorable="w14 w15 w16se">
+<w:styles xmlns:mc="http://schemas.openxmlformats.org/markup-compatibility/2006" xmlns:r="http://schemas.openxmlformats.org/officeDocument/2006/relationships" xmlns:w="http://schemas.openxmlformats.org/wordprocessingml/2006/main" xmlns:w14="http://schemas.microsoft.com/office/word/2010/wordml" xmlns:w15="http://schemas.microsoft.com/office/word/2012/wordml" xmlns:w16cid="http://schemas.microsoft.com/office/word/2016/wordml/cid" xmlns:w16se="http://schemas.microsoft.com/office/word/2015/wordml/symex" mc:Ignorable="w14 w15 w16se w16cid">
   <w:docDefaults>
     <w:rPrDefault>
       <w:rPr>

</xml_diff>